<commit_message>
motion blur info included & some filter info added
</commit_message>
<xml_diff>
--- a/Blur/Type_of_Blur.docx
+++ b/Blur/Type_of_Blur.docx
@@ -6,42 +6,79 @@
       <w:pPr>
         <w:jc w:val="center"/>
         <w:rPr>
+          <w:rFonts w:cstheme="minorHAnsi"/>
           <w:b/>
-          <w:sz w:val="36"/>
-          <w:szCs w:val="36"/>
-        </w:rPr>
-      </w:pPr>
-      <w:r>
-        <w:rPr>
+          <w:sz w:val="24"/>
+          <w:szCs w:val="24"/>
+        </w:rPr>
+      </w:pPr>
+      <w:r>
+        <w:rPr>
+          <w:rFonts w:cstheme="minorHAnsi"/>
           <w:b/>
-          <w:sz w:val="36"/>
-          <w:szCs w:val="36"/>
+          <w:sz w:val="24"/>
+          <w:szCs w:val="24"/>
         </w:rPr>
         <w:t xml:space="preserve">Types of Blur </w:t>
       </w:r>
-      <w:bookmarkStart w:id="0" w:name="_GoBack"/>
-      <w:bookmarkEnd w:id="0"/>
-    </w:p>
-    <w:p>
-      <w:r>
+    </w:p>
+    <w:p>
+      <w:pPr>
+        <w:rPr>
+          <w:rFonts w:cstheme="minorHAnsi"/>
+          <w:sz w:val="24"/>
+          <w:szCs w:val="24"/>
+        </w:rPr>
+      </w:pPr>
+      <w:r>
+        <w:rPr>
+          <w:rFonts w:cstheme="minorHAnsi"/>
+          <w:sz w:val="24"/>
+          <w:szCs w:val="24"/>
+        </w:rPr>
         <w:t>There are different types of blur that can occur on an image, and they can be caused by different factors such as motion, optics, and digital processing. Here are some common types of blur:</w:t>
       </w:r>
     </w:p>
     <w:p>
-      <w:r>
-        <w:rPr>
+      <w:pPr>
+        <w:rPr>
+          <w:rFonts w:cstheme="minorHAnsi"/>
+          <w:sz w:val="24"/>
+          <w:szCs w:val="24"/>
+        </w:rPr>
+      </w:pPr>
+      <w:r>
+        <w:rPr>
+          <w:rFonts w:cstheme="minorHAnsi"/>
           <w:b/>
+          <w:sz w:val="24"/>
+          <w:szCs w:val="24"/>
         </w:rPr>
         <w:t>Motion Blur:</w:t>
       </w:r>
       <w:r>
+        <w:rPr>
+          <w:rFonts w:cstheme="minorHAnsi"/>
+          <w:sz w:val="24"/>
+          <w:szCs w:val="24"/>
+        </w:rPr>
         <w:t xml:space="preserve"> This type of blur is caused by the movement of the camera or the subject during the exposure time. It results in streaks or smears of the image in the direction of the motion.</w:t>
       </w:r>
     </w:p>
     <w:p>
-      <w:r>
-        <w:rPr>
+      <w:pPr>
+        <w:rPr>
+          <w:rFonts w:cstheme="minorHAnsi"/>
+          <w:sz w:val="24"/>
+          <w:szCs w:val="24"/>
+        </w:rPr>
+      </w:pPr>
+      <w:r>
+        <w:rPr>
+          <w:rFonts w:cstheme="minorHAnsi"/>
           <w:noProof/>
+          <w:sz w:val="24"/>
+          <w:szCs w:val="24"/>
         </w:rPr>
         <w:drawing>
           <wp:inline distT="0" distB="0" distL="0" distR="0">
@@ -86,18 +123,39 @@
         </w:drawing>
       </w:r>
     </w:p>
-    <w:p/>
-    <w:p>
-      <w:pPr>
-        <w:rPr>
+    <w:p>
+      <w:pPr>
+        <w:rPr>
+          <w:rFonts w:cstheme="minorHAnsi"/>
+          <w:sz w:val="24"/>
+          <w:szCs w:val="24"/>
+        </w:rPr>
+      </w:pPr>
+    </w:p>
+    <w:p>
+      <w:pPr>
+        <w:rPr>
+          <w:rFonts w:cstheme="minorHAnsi"/>
           <w:b/>
-        </w:rPr>
-      </w:pPr>
-    </w:p>
-    <w:p>
-      <w:r>
-        <w:rPr>
+          <w:sz w:val="24"/>
+          <w:szCs w:val="24"/>
+        </w:rPr>
+      </w:pPr>
+    </w:p>
+    <w:p>
+      <w:pPr>
+        <w:rPr>
+          <w:rFonts w:cstheme="minorHAnsi"/>
+          <w:sz w:val="24"/>
+          <w:szCs w:val="24"/>
+        </w:rPr>
+      </w:pPr>
+      <w:r>
+        <w:rPr>
+          <w:rFonts w:cstheme="minorHAnsi"/>
           <w:noProof/>
+          <w:sz w:val="24"/>
+          <w:szCs w:val="24"/>
         </w:rPr>
         <w:drawing>
           <wp:anchor distT="0" distB="0" distL="114300" distR="114300" simplePos="0" relativeHeight="251658240" behindDoc="0" locked="0" layoutInCell="1" allowOverlap="1">
@@ -158,100 +216,178 @@
       </w:r>
       <w:r>
         <w:rPr>
+          <w:rFonts w:cstheme="minorHAnsi"/>
           <w:b/>
+          <w:sz w:val="24"/>
+          <w:szCs w:val="24"/>
         </w:rPr>
         <w:t>Out-of-Focus Blur:</w:t>
       </w:r>
       <w:r>
+        <w:rPr>
+          <w:rFonts w:cstheme="minorHAnsi"/>
+          <w:sz w:val="24"/>
+          <w:szCs w:val="24"/>
+        </w:rPr>
         <w:t xml:space="preserve"> This type of blur is caused by incorrect focus on the subject. It results in a soft, fuzzy appearance of the image.</w:t>
       </w:r>
     </w:p>
-    <w:p/>
-    <w:p>
-      <w:pPr>
-        <w:rPr>
+    <w:p>
+      <w:pPr>
+        <w:rPr>
+          <w:rFonts w:cstheme="minorHAnsi"/>
+          <w:sz w:val="24"/>
+          <w:szCs w:val="24"/>
+        </w:rPr>
+      </w:pPr>
+    </w:p>
+    <w:p>
+      <w:pPr>
+        <w:rPr>
+          <w:rFonts w:cstheme="minorHAnsi"/>
           <w:b/>
-        </w:rPr>
-      </w:pPr>
-    </w:p>
-    <w:p>
-      <w:pPr>
-        <w:rPr>
+          <w:sz w:val="24"/>
+          <w:szCs w:val="24"/>
+        </w:rPr>
+      </w:pPr>
+    </w:p>
+    <w:p>
+      <w:pPr>
+        <w:rPr>
+          <w:rFonts w:cstheme="minorHAnsi"/>
           <w:b/>
-        </w:rPr>
-      </w:pPr>
-    </w:p>
-    <w:p>
-      <w:pPr>
-        <w:rPr>
+          <w:sz w:val="24"/>
+          <w:szCs w:val="24"/>
+        </w:rPr>
+      </w:pPr>
+    </w:p>
+    <w:p>
+      <w:pPr>
+        <w:rPr>
+          <w:rFonts w:cstheme="minorHAnsi"/>
           <w:b/>
-        </w:rPr>
-      </w:pPr>
-    </w:p>
-    <w:p>
-      <w:pPr>
-        <w:rPr>
+          <w:sz w:val="24"/>
+          <w:szCs w:val="24"/>
+        </w:rPr>
+      </w:pPr>
+    </w:p>
+    <w:p>
+      <w:pPr>
+        <w:rPr>
+          <w:rFonts w:cstheme="minorHAnsi"/>
           <w:b/>
-        </w:rPr>
-      </w:pPr>
-    </w:p>
-    <w:p>
-      <w:pPr>
-        <w:rPr>
+          <w:sz w:val="24"/>
+          <w:szCs w:val="24"/>
+        </w:rPr>
+      </w:pPr>
+    </w:p>
+    <w:p>
+      <w:pPr>
+        <w:rPr>
+          <w:rFonts w:cstheme="minorHAnsi"/>
           <w:b/>
-        </w:rPr>
-      </w:pPr>
-    </w:p>
-    <w:p>
-      <w:pPr>
-        <w:rPr>
+          <w:sz w:val="24"/>
+          <w:szCs w:val="24"/>
+        </w:rPr>
+      </w:pPr>
+    </w:p>
+    <w:p>
+      <w:pPr>
+        <w:rPr>
+          <w:rFonts w:cstheme="minorHAnsi"/>
           <w:b/>
-        </w:rPr>
-      </w:pPr>
-    </w:p>
-    <w:p>
-      <w:pPr>
-        <w:rPr>
+          <w:sz w:val="24"/>
+          <w:szCs w:val="24"/>
+        </w:rPr>
+      </w:pPr>
+    </w:p>
+    <w:p>
+      <w:pPr>
+        <w:rPr>
+          <w:rFonts w:cstheme="minorHAnsi"/>
           <w:b/>
-        </w:rPr>
-      </w:pPr>
-    </w:p>
-    <w:p>
-      <w:pPr>
-        <w:rPr>
+          <w:sz w:val="24"/>
+          <w:szCs w:val="24"/>
+        </w:rPr>
+      </w:pPr>
+    </w:p>
+    <w:p>
+      <w:pPr>
+        <w:rPr>
+          <w:rFonts w:cstheme="minorHAnsi"/>
           <w:b/>
-        </w:rPr>
-      </w:pPr>
-    </w:p>
-    <w:p>
-      <w:r>
-        <w:rPr>
+          <w:sz w:val="24"/>
+          <w:szCs w:val="24"/>
+        </w:rPr>
+      </w:pPr>
+    </w:p>
+    <w:p>
+      <w:pPr>
+        <w:rPr>
+          <w:rFonts w:cstheme="minorHAnsi"/>
+          <w:sz w:val="24"/>
+          <w:szCs w:val="24"/>
+        </w:rPr>
+      </w:pPr>
+      <w:r>
+        <w:rPr>
+          <w:rFonts w:cstheme="minorHAnsi"/>
           <w:b/>
+          <w:sz w:val="24"/>
+          <w:szCs w:val="24"/>
         </w:rPr>
         <w:t>Lens Aberration Blur:</w:t>
       </w:r>
       <w:r>
+        <w:rPr>
+          <w:rFonts w:cstheme="minorHAnsi"/>
+          <w:sz w:val="24"/>
+          <w:szCs w:val="24"/>
+        </w:rPr>
         <w:t xml:space="preserve"> This type of blur is caused by imperfections in the lens, such as chromatic aberration or spherical aberration. It results in distortion and color fringing around the edges of the image.</w:t>
       </w:r>
     </w:p>
-    <w:p/>
-    <w:p/>
-    <w:p/>
-    <w:p>
-      <w:r>
-        <w:rPr>
+    <w:p>
+      <w:pPr>
+        <w:rPr>
+          <w:rFonts w:cstheme="minorHAnsi"/>
+          <w:sz w:val="24"/>
+          <w:szCs w:val="24"/>
+        </w:rPr>
+      </w:pPr>
+      <w:r>
+        <w:rPr>
+          <w:rFonts w:cstheme="minorHAnsi"/>
           <w:b/>
-        </w:rPr>
+          <w:sz w:val="24"/>
+          <w:szCs w:val="24"/>
+        </w:rPr>
+        <w:lastRenderedPageBreak/>
         <w:t>Gaussian Blur:</w:t>
       </w:r>
       <w:r>
+        <w:rPr>
+          <w:rFonts w:cstheme="minorHAnsi"/>
+          <w:sz w:val="24"/>
+          <w:szCs w:val="24"/>
+        </w:rPr>
         <w:t xml:space="preserve"> This type of blur is a type of image smoothing technique used in digital image processing. It is used to reduce noise and detail in the image, resulting in a smoother appearance.</w:t>
       </w:r>
     </w:p>
     <w:p>
-      <w:r>
-        <w:rPr>
+      <w:pPr>
+        <w:rPr>
+          <w:rFonts w:cstheme="minorHAnsi"/>
+          <w:sz w:val="24"/>
+          <w:szCs w:val="24"/>
+        </w:rPr>
+      </w:pPr>
+      <w:r>
+        <w:rPr>
+          <w:rFonts w:cstheme="minorHAnsi"/>
           <w:noProof/>
+          <w:sz w:val="24"/>
+          <w:szCs w:val="24"/>
         </w:rPr>
         <w:drawing>
           <wp:inline distT="0" distB="0" distL="0" distR="0">
@@ -296,7 +432,892 @@
         </w:drawing>
       </w:r>
     </w:p>
-    <w:p/>
+    <w:p>
+      <w:pPr>
+        <w:rPr>
+          <w:rFonts w:cstheme="minorHAnsi"/>
+          <w:sz w:val="24"/>
+          <w:szCs w:val="24"/>
+        </w:rPr>
+      </w:pPr>
+    </w:p>
+    <w:p>
+      <w:pPr>
+        <w:rPr>
+          <w:rFonts w:cstheme="minorHAnsi"/>
+          <w:sz w:val="24"/>
+          <w:szCs w:val="24"/>
+        </w:rPr>
+      </w:pPr>
+      <w:r>
+        <w:rPr>
+          <w:rFonts w:cstheme="minorHAnsi"/>
+          <w:sz w:val="24"/>
+          <w:szCs w:val="24"/>
+        </w:rPr>
+        <w:t xml:space="preserve">The Gaussian blur algorithm is a process of performing a weighted average operation on the entire image. The value of each pixel is obtained by weighted averaging of itself and other pixel values in the field. </w:t>
+      </w:r>
+    </w:p>
+    <w:p>
+      <w:pPr>
+        <w:rPr>
+          <w:rFonts w:cstheme="minorHAnsi"/>
+          <w:sz w:val="24"/>
+          <w:szCs w:val="24"/>
+        </w:rPr>
+      </w:pPr>
+    </w:p>
+    <w:p>
+      <w:pPr>
+        <w:rPr>
+          <w:rFonts w:cstheme="minorHAnsi"/>
+          <w:sz w:val="24"/>
+          <w:szCs w:val="24"/>
+        </w:rPr>
+      </w:pPr>
+      <w:r>
+        <w:rPr>
+          <w:rFonts w:cstheme="minorHAnsi"/>
+          <w:sz w:val="24"/>
+          <w:szCs w:val="24"/>
+        </w:rPr>
+        <w:drawing>
+          <wp:anchor distT="0" distB="0" distL="114300" distR="114300" simplePos="0" relativeHeight="251659264" behindDoc="0" locked="0" layoutInCell="1" allowOverlap="1">
+            <wp:simplePos x="0" y="0"/>
+            <wp:positionH relativeFrom="margin">
+              <wp:align>center</wp:align>
+            </wp:positionH>
+            <wp:positionV relativeFrom="paragraph">
+              <wp:posOffset>5715</wp:posOffset>
+            </wp:positionV>
+            <wp:extent cx="2125980" cy="2125980"/>
+            <wp:effectExtent l="0" t="0" r="7620" b="7620"/>
+            <wp:wrapSquare wrapText="bothSides"/>
+            <wp:docPr id="4" name="Picture 4" descr="https://blog.en.uwa4d.com/wp-content/uploads/2022/08/image001-2.png"/>
+            <wp:cNvGraphicFramePr>
+              <a:graphicFrameLocks xmlns:a="http://schemas.openxmlformats.org/drawingml/2006/main" noChangeAspect="1"/>
+            </wp:cNvGraphicFramePr>
+            <a:graphic xmlns:a="http://schemas.openxmlformats.org/drawingml/2006/main">
+              <a:graphicData uri="http://schemas.openxmlformats.org/drawingml/2006/picture">
+                <pic:pic xmlns:pic="http://schemas.openxmlformats.org/drawingml/2006/picture">
+                  <pic:nvPicPr>
+                    <pic:cNvPr id="0" name="Picture 1" descr="https://blog.en.uwa4d.com/wp-content/uploads/2022/08/image001-2.png"/>
+                    <pic:cNvPicPr>
+                      <a:picLocks noChangeAspect="1" noChangeArrowheads="1"/>
+                    </pic:cNvPicPr>
+                  </pic:nvPicPr>
+                  <pic:blipFill>
+                    <a:blip r:embed="rId7" cstate="print">
+                      <a:extLst>
+                        <a:ext uri="{28A0092B-C50C-407E-A947-70E740481C1C}">
+                          <a14:useLocalDpi xmlns:a14="http://schemas.microsoft.com/office/drawing/2010/main" val="0"/>
+                        </a:ext>
+                      </a:extLst>
+                    </a:blip>
+                    <a:srcRect/>
+                    <a:stretch>
+                      <a:fillRect/>
+                    </a:stretch>
+                  </pic:blipFill>
+                  <pic:spPr bwMode="auto">
+                    <a:xfrm>
+                      <a:off x="0" y="0"/>
+                      <a:ext cx="2125980" cy="2125980"/>
+                    </a:xfrm>
+                    <a:prstGeom prst="rect">
+                      <a:avLst/>
+                    </a:prstGeom>
+                    <a:noFill/>
+                    <a:ln>
+                      <a:noFill/>
+                    </a:ln>
+                  </pic:spPr>
+                </pic:pic>
+              </a:graphicData>
+            </a:graphic>
+          </wp:anchor>
+        </w:drawing>
+      </w:r>
+    </w:p>
+    <w:p>
+      <w:pPr>
+        <w:rPr>
+          <w:rFonts w:cstheme="minorHAnsi"/>
+          <w:sz w:val="24"/>
+          <w:szCs w:val="24"/>
+        </w:rPr>
+      </w:pPr>
+    </w:p>
+    <w:p>
+      <w:pPr>
+        <w:rPr>
+          <w:rFonts w:cstheme="minorHAnsi"/>
+          <w:sz w:val="24"/>
+          <w:szCs w:val="24"/>
+        </w:rPr>
+      </w:pPr>
+    </w:p>
+    <w:p>
+      <w:pPr>
+        <w:rPr>
+          <w:rFonts w:cstheme="minorHAnsi"/>
+          <w:sz w:val="24"/>
+          <w:szCs w:val="24"/>
+        </w:rPr>
+      </w:pPr>
+    </w:p>
+    <w:p>
+      <w:pPr>
+        <w:rPr>
+          <w:rFonts w:cstheme="minorHAnsi"/>
+          <w:sz w:val="24"/>
+          <w:szCs w:val="24"/>
+        </w:rPr>
+      </w:pPr>
+    </w:p>
+    <w:p>
+      <w:pPr>
+        <w:rPr>
+          <w:rFonts w:cstheme="minorHAnsi"/>
+          <w:sz w:val="24"/>
+          <w:szCs w:val="24"/>
+        </w:rPr>
+      </w:pPr>
+    </w:p>
+    <w:p>
+      <w:pPr>
+        <w:rPr>
+          <w:rFonts w:cstheme="minorHAnsi"/>
+          <w:sz w:val="24"/>
+          <w:szCs w:val="24"/>
+        </w:rPr>
+      </w:pPr>
+    </w:p>
+    <w:p>
+      <w:pPr>
+        <w:rPr>
+          <w:rFonts w:cstheme="minorHAnsi"/>
+          <w:sz w:val="24"/>
+          <w:szCs w:val="24"/>
+        </w:rPr>
+      </w:pPr>
+    </w:p>
+    <w:p>
+      <w:pPr>
+        <w:rPr>
+          <w:rFonts w:cstheme="minorHAnsi"/>
+          <w:sz w:val="24"/>
+          <w:szCs w:val="24"/>
+        </w:rPr>
+      </w:pPr>
+      <w:r>
+        <w:rPr>
+          <w:rFonts w:cstheme="minorHAnsi"/>
+          <w:sz w:val="24"/>
+          <w:szCs w:val="24"/>
+        </w:rPr>
+        <w:t>Assuming that the matrix is processed with a 3*3 convolution kernel, the convolution kernel is:</w:t>
+      </w:r>
+    </w:p>
+    <w:p>
+      <w:pPr>
+        <w:rPr>
+          <w:rFonts w:cstheme="minorHAnsi"/>
+          <w:sz w:val="24"/>
+          <w:szCs w:val="24"/>
+        </w:rPr>
+      </w:pPr>
+    </w:p>
+    <w:p>
+      <w:pPr>
+        <w:rPr>
+          <w:rFonts w:cstheme="minorHAnsi"/>
+          <w:sz w:val="24"/>
+          <w:szCs w:val="24"/>
+        </w:rPr>
+      </w:pPr>
+      <w:r>
+        <w:rPr>
+          <w:rFonts w:cstheme="minorHAnsi"/>
+          <w:sz w:val="24"/>
+          <w:szCs w:val="24"/>
+        </w:rPr>
+        <w:lastRenderedPageBreak/>
+        <w:drawing>
+          <wp:anchor distT="0" distB="0" distL="114300" distR="114300" simplePos="0" relativeHeight="251660288" behindDoc="0" locked="0" layoutInCell="1" allowOverlap="1">
+            <wp:simplePos x="0" y="0"/>
+            <wp:positionH relativeFrom="margin">
+              <wp:align>center</wp:align>
+            </wp:positionH>
+            <wp:positionV relativeFrom="paragraph">
+              <wp:posOffset>10514</wp:posOffset>
+            </wp:positionV>
+            <wp:extent cx="1562735" cy="1562735"/>
+            <wp:effectExtent l="0" t="0" r="0" b="0"/>
+            <wp:wrapSquare wrapText="bothSides"/>
+            <wp:docPr id="5" name="Picture 5" descr="https://blog.en.uwa4d.com/wp-content/uploads/2022/08/image003-2.png"/>
+            <wp:cNvGraphicFramePr>
+              <a:graphicFrameLocks xmlns:a="http://schemas.openxmlformats.org/drawingml/2006/main" noChangeAspect="1"/>
+            </wp:cNvGraphicFramePr>
+            <a:graphic xmlns:a="http://schemas.openxmlformats.org/drawingml/2006/main">
+              <a:graphicData uri="http://schemas.openxmlformats.org/drawingml/2006/picture">
+                <pic:pic xmlns:pic="http://schemas.openxmlformats.org/drawingml/2006/picture">
+                  <pic:nvPicPr>
+                    <pic:cNvPr id="0" name="Picture 3" descr="https://blog.en.uwa4d.com/wp-content/uploads/2022/08/image003-2.png"/>
+                    <pic:cNvPicPr>
+                      <a:picLocks noChangeAspect="1" noChangeArrowheads="1"/>
+                    </pic:cNvPicPr>
+                  </pic:nvPicPr>
+                  <pic:blipFill>
+                    <a:blip r:embed="rId8" cstate="print">
+                      <a:extLst>
+                        <a:ext uri="{28A0092B-C50C-407E-A947-70E740481C1C}">
+                          <a14:useLocalDpi xmlns:a14="http://schemas.microsoft.com/office/drawing/2010/main" val="0"/>
+                        </a:ext>
+                      </a:extLst>
+                    </a:blip>
+                    <a:srcRect/>
+                    <a:stretch>
+                      <a:fillRect/>
+                    </a:stretch>
+                  </pic:blipFill>
+                  <pic:spPr bwMode="auto">
+                    <a:xfrm>
+                      <a:off x="0" y="0"/>
+                      <a:ext cx="1562735" cy="1562735"/>
+                    </a:xfrm>
+                    <a:prstGeom prst="rect">
+                      <a:avLst/>
+                    </a:prstGeom>
+                    <a:noFill/>
+                    <a:ln>
+                      <a:noFill/>
+                    </a:ln>
+                  </pic:spPr>
+                </pic:pic>
+              </a:graphicData>
+            </a:graphic>
+            <wp14:sizeRelH relativeFrom="margin">
+              <wp14:pctWidth>0</wp14:pctWidth>
+            </wp14:sizeRelH>
+            <wp14:sizeRelV relativeFrom="margin">
+              <wp14:pctHeight>0</wp14:pctHeight>
+            </wp14:sizeRelV>
+          </wp:anchor>
+        </w:drawing>
+      </w:r>
+    </w:p>
+    <w:p>
+      <w:pPr>
+        <w:rPr>
+          <w:rFonts w:cstheme="minorHAnsi"/>
+          <w:sz w:val="24"/>
+          <w:szCs w:val="24"/>
+        </w:rPr>
+      </w:pPr>
+    </w:p>
+    <w:p>
+      <w:pPr>
+        <w:rPr>
+          <w:rFonts w:cstheme="minorHAnsi"/>
+          <w:sz w:val="24"/>
+          <w:szCs w:val="24"/>
+        </w:rPr>
+      </w:pPr>
+    </w:p>
+    <w:p>
+      <w:pPr>
+        <w:rPr>
+          <w:rFonts w:cstheme="minorHAnsi"/>
+          <w:sz w:val="24"/>
+          <w:szCs w:val="24"/>
+        </w:rPr>
+      </w:pPr>
+    </w:p>
+    <w:p>
+      <w:pPr>
+        <w:rPr>
+          <w:rFonts w:cstheme="minorHAnsi"/>
+          <w:sz w:val="24"/>
+          <w:szCs w:val="24"/>
+        </w:rPr>
+      </w:pPr>
+    </w:p>
+    <w:p>
+      <w:pPr>
+        <w:rPr>
+          <w:rFonts w:cstheme="minorHAnsi"/>
+          <w:sz w:val="24"/>
+          <w:szCs w:val="24"/>
+        </w:rPr>
+      </w:pPr>
+    </w:p>
+    <w:p>
+      <w:pPr>
+        <w:rPr>
+          <w:rFonts w:cstheme="minorHAnsi"/>
+          <w:sz w:val="24"/>
+          <w:szCs w:val="24"/>
+        </w:rPr>
+      </w:pPr>
+      <w:r>
+        <w:rPr>
+          <w:rFonts w:cstheme="minorHAnsi"/>
+          <w:sz w:val="24"/>
+          <w:szCs w:val="24"/>
+        </w:rPr>
+        <w:drawing>
+          <wp:anchor distT="0" distB="0" distL="114300" distR="114300" simplePos="0" relativeHeight="251661312" behindDoc="0" locked="0" layoutInCell="1" allowOverlap="1">
+            <wp:simplePos x="0" y="0"/>
+            <wp:positionH relativeFrom="margin">
+              <wp:align>center</wp:align>
+            </wp:positionH>
+            <wp:positionV relativeFrom="paragraph">
+              <wp:posOffset>913041</wp:posOffset>
+            </wp:positionV>
+            <wp:extent cx="2370455" cy="2372360"/>
+            <wp:effectExtent l="0" t="0" r="0" b="8890"/>
+            <wp:wrapSquare wrapText="bothSides"/>
+            <wp:docPr id="6" name="Picture 6" descr="https://blog.en.uwa4d.com/wp-content/uploads/2022/08/image005-2.png"/>
+            <wp:cNvGraphicFramePr>
+              <a:graphicFrameLocks xmlns:a="http://schemas.openxmlformats.org/drawingml/2006/main" noChangeAspect="1"/>
+            </wp:cNvGraphicFramePr>
+            <a:graphic xmlns:a="http://schemas.openxmlformats.org/drawingml/2006/main">
+              <a:graphicData uri="http://schemas.openxmlformats.org/drawingml/2006/picture">
+                <pic:pic xmlns:pic="http://schemas.openxmlformats.org/drawingml/2006/picture">
+                  <pic:nvPicPr>
+                    <pic:cNvPr id="0" name="Picture 5" descr="https://blog.en.uwa4d.com/wp-content/uploads/2022/08/image005-2.png"/>
+                    <pic:cNvPicPr>
+                      <a:picLocks noChangeAspect="1" noChangeArrowheads="1"/>
+                    </pic:cNvPicPr>
+                  </pic:nvPicPr>
+                  <pic:blipFill>
+                    <a:blip r:embed="rId9" cstate="print">
+                      <a:extLst>
+                        <a:ext uri="{28A0092B-C50C-407E-A947-70E740481C1C}">
+                          <a14:useLocalDpi xmlns:a14="http://schemas.microsoft.com/office/drawing/2010/main" val="0"/>
+                        </a:ext>
+                      </a:extLst>
+                    </a:blip>
+                    <a:srcRect/>
+                    <a:stretch>
+                      <a:fillRect/>
+                    </a:stretch>
+                  </pic:blipFill>
+                  <pic:spPr bwMode="auto">
+                    <a:xfrm>
+                      <a:off x="0" y="0"/>
+                      <a:ext cx="2370455" cy="2372360"/>
+                    </a:xfrm>
+                    <a:prstGeom prst="rect">
+                      <a:avLst/>
+                    </a:prstGeom>
+                    <a:noFill/>
+                    <a:ln>
+                      <a:noFill/>
+                    </a:ln>
+                  </pic:spPr>
+                </pic:pic>
+              </a:graphicData>
+            </a:graphic>
+          </wp:anchor>
+        </w:drawing>
+      </w:r>
+      <w:r>
+        <w:rPr>
+          <w:rFonts w:cstheme="minorHAnsi"/>
+          <w:sz w:val="24"/>
+          <w:szCs w:val="24"/>
+        </w:rPr>
+        <w:t>First, flip the convolution kernel by 180°, and the result is the same as the original convolution kernel. Then, align the center of the convolution kernel with the corresponding element of the matrix to be processed, such as the first element in the upper left corner, and fill in 0 where there are no elements. The corresponding elements are multiplied and added together to get the result</w:t>
+      </w:r>
+    </w:p>
+    <w:p>
+      <w:pPr>
+        <w:rPr>
+          <w:rFonts w:cstheme="minorHAnsi"/>
+          <w:sz w:val="24"/>
+          <w:szCs w:val="24"/>
+        </w:rPr>
+      </w:pPr>
+    </w:p>
+    <w:p>
+      <w:pPr>
+        <w:rPr>
+          <w:rFonts w:cstheme="minorHAnsi"/>
+          <w:sz w:val="24"/>
+          <w:szCs w:val="24"/>
+        </w:rPr>
+      </w:pPr>
+    </w:p>
+    <w:p>
+      <w:pPr>
+        <w:rPr>
+          <w:rFonts w:cstheme="minorHAnsi"/>
+          <w:sz w:val="24"/>
+          <w:szCs w:val="24"/>
+        </w:rPr>
+      </w:pPr>
+      <w:r>
+        <w:rPr>
+          <w:rFonts w:cstheme="minorHAnsi"/>
+          <w:sz w:val="24"/>
+          <w:szCs w:val="24"/>
+        </w:rPr>
+        <w:tab/>
+      </w:r>
+      <w:r>
+        <w:rPr>
+          <w:rFonts w:cstheme="minorHAnsi"/>
+          <w:sz w:val="24"/>
+          <w:szCs w:val="24"/>
+        </w:rPr>
+        <w:tab/>
+      </w:r>
+      <w:r>
+        <w:rPr>
+          <w:rFonts w:cstheme="minorHAnsi"/>
+          <w:sz w:val="24"/>
+          <w:szCs w:val="24"/>
+        </w:rPr>
+        <w:tab/>
+      </w:r>
+      <w:r>
+        <w:rPr>
+          <w:rFonts w:cstheme="minorHAnsi"/>
+          <w:sz w:val="24"/>
+          <w:szCs w:val="24"/>
+        </w:rPr>
+        <w:tab/>
+      </w:r>
+      <w:r>
+        <w:rPr>
+          <w:rFonts w:cstheme="minorHAnsi"/>
+          <w:sz w:val="24"/>
+          <w:szCs w:val="24"/>
+        </w:rPr>
+        <w:tab/>
+      </w:r>
+      <w:r>
+        <w:rPr>
+          <w:rFonts w:cstheme="minorHAnsi"/>
+          <w:sz w:val="24"/>
+          <w:szCs w:val="24"/>
+        </w:rPr>
+        <w:tab/>
+      </w:r>
+      <w:r>
+        <w:rPr>
+          <w:rFonts w:cstheme="minorHAnsi"/>
+          <w:sz w:val="24"/>
+          <w:szCs w:val="24"/>
+        </w:rPr>
+        <w:tab/>
+      </w:r>
+      <w:r>
+        <w:rPr>
+          <w:rFonts w:cstheme="minorHAnsi"/>
+          <w:sz w:val="24"/>
+          <w:szCs w:val="24"/>
+        </w:rPr>
+        <w:tab/>
+      </w:r>
+      <w:r>
+        <w:rPr>
+          <w:rFonts w:cstheme="minorHAnsi"/>
+          <w:sz w:val="24"/>
+          <w:szCs w:val="24"/>
+        </w:rPr>
+        <w:tab/>
+      </w:r>
+      <w:r>
+        <w:rPr>
+          <w:rFonts w:cstheme="minorHAnsi"/>
+          <w:sz w:val="24"/>
+          <w:szCs w:val="24"/>
+        </w:rPr>
+        <w:tab/>
+      </w:r>
+      <w:r>
+        <w:rPr>
+          <w:rFonts w:cstheme="minorHAnsi"/>
+          <w:sz w:val="24"/>
+          <w:szCs w:val="24"/>
+        </w:rPr>
+        <w:tab/>
+      </w:r>
+      <w:r>
+        <w:rPr>
+          <w:rFonts w:cstheme="minorHAnsi"/>
+          <w:sz w:val="24"/>
+          <w:szCs w:val="24"/>
+        </w:rPr>
+        <w:tab/>
+      </w:r>
+      <w:r>
+        <w:rPr>
+          <w:rFonts w:cstheme="minorHAnsi"/>
+          <w:sz w:val="24"/>
+          <w:szCs w:val="24"/>
+        </w:rPr>
+        <w:tab/>
+      </w:r>
+      <w:r>
+        <w:rPr>
+          <w:rFonts w:cstheme="minorHAnsi"/>
+          <w:sz w:val="24"/>
+          <w:szCs w:val="24"/>
+        </w:rPr>
+        <w:tab/>
+      </w:r>
+      <w:r>
+        <w:rPr>
+          <w:rFonts w:cstheme="minorHAnsi"/>
+          <w:sz w:val="24"/>
+          <w:szCs w:val="24"/>
+        </w:rPr>
+        <w:tab/>
+      </w:r>
+      <w:r>
+        <w:rPr>
+          <w:rFonts w:cstheme="minorHAnsi"/>
+          <w:sz w:val="24"/>
+          <w:szCs w:val="24"/>
+        </w:rPr>
+        <w:tab/>
+      </w:r>
+      <w:r>
+        <w:rPr>
+          <w:rFonts w:cstheme="minorHAnsi"/>
+          <w:sz w:val="24"/>
+          <w:szCs w:val="24"/>
+        </w:rPr>
+        <w:tab/>
+      </w:r>
+      <w:r>
+        <w:rPr>
+          <w:rFonts w:cstheme="minorHAnsi"/>
+          <w:sz w:val="24"/>
+          <w:szCs w:val="24"/>
+        </w:rPr>
+        <w:tab/>
+      </w:r>
+      <w:r>
+        <w:rPr>
+          <w:rFonts w:cstheme="minorHAnsi"/>
+          <w:sz w:val="24"/>
+          <w:szCs w:val="24"/>
+        </w:rPr>
+        <w:tab/>
+      </w:r>
+      <w:r>
+        <w:rPr>
+          <w:rFonts w:cstheme="minorHAnsi"/>
+          <w:sz w:val="24"/>
+          <w:szCs w:val="24"/>
+        </w:rPr>
+        <w:tab/>
+      </w:r>
+    </w:p>
+    <w:p>
+      <w:pPr>
+        <w:rPr>
+          <w:rFonts w:cstheme="minorHAnsi"/>
+          <w:sz w:val="24"/>
+          <w:szCs w:val="24"/>
+        </w:rPr>
+      </w:pPr>
+    </w:p>
+    <w:p>
+      <w:pPr>
+        <w:rPr>
+          <w:rFonts w:cstheme="minorHAnsi"/>
+          <w:sz w:val="24"/>
+          <w:szCs w:val="24"/>
+        </w:rPr>
+      </w:pPr>
+    </w:p>
+    <w:p>
+      <w:pPr>
+        <w:rPr>
+          <w:rFonts w:cstheme="minorHAnsi"/>
+          <w:sz w:val="24"/>
+          <w:szCs w:val="24"/>
+        </w:rPr>
+      </w:pPr>
+    </w:p>
+    <w:p>
+      <w:pPr>
+        <w:rPr>
+          <w:rFonts w:cstheme="minorHAnsi"/>
+          <w:sz w:val="24"/>
+          <w:szCs w:val="24"/>
+        </w:rPr>
+      </w:pPr>
+    </w:p>
+    <w:p>
+      <w:pPr>
+        <w:rPr>
+          <w:rFonts w:cstheme="minorHAnsi"/>
+          <w:sz w:val="24"/>
+          <w:szCs w:val="24"/>
+        </w:rPr>
+      </w:pPr>
+      <w:r>
+        <w:rPr>
+          <w:rFonts w:cstheme="minorHAnsi"/>
+          <w:sz w:val="24"/>
+          <w:szCs w:val="24"/>
+        </w:rPr>
+        <w:t>0*0.1+0*0.1+0*0.1+0*0.1+1*0.2+2*0.1+0*0.1+5*0.1+6*0.1=1.5</w:t>
+      </w:r>
+    </w:p>
+    <w:p>
+      <w:pPr>
+        <w:rPr>
+          <w:rFonts w:cstheme="minorHAnsi"/>
+          <w:sz w:val="24"/>
+          <w:szCs w:val="24"/>
+        </w:rPr>
+      </w:pPr>
+      <w:r>
+        <w:rPr>
+          <w:rFonts w:cstheme="minorHAnsi"/>
+          <w:sz w:val="24"/>
+          <w:szCs w:val="24"/>
+        </w:rPr>
+        <w:t>A</w:t>
+      </w:r>
+      <w:r>
+        <w:rPr>
+          <w:rFonts w:cstheme="minorHAnsi"/>
+          <w:sz w:val="24"/>
+          <w:szCs w:val="24"/>
+        </w:rPr>
+        <w:t>ll other values ​​on the matrix are processed to the final result</w:t>
+      </w:r>
+    </w:p>
+    <w:p>
+      <w:pPr>
+        <w:rPr>
+          <w:rFonts w:cstheme="minorHAnsi"/>
+          <w:sz w:val="24"/>
+          <w:szCs w:val="24"/>
+        </w:rPr>
+      </w:pPr>
+    </w:p>
+    <w:p>
+      <w:pPr>
+        <w:rPr>
+          <w:rFonts w:cstheme="minorHAnsi"/>
+          <w:sz w:val="24"/>
+          <w:szCs w:val="24"/>
+        </w:rPr>
+      </w:pPr>
+    </w:p>
+    <w:p>
+      <w:pPr>
+        <w:rPr>
+          <w:rFonts w:cstheme="minorHAnsi"/>
+          <w:sz w:val="24"/>
+          <w:szCs w:val="24"/>
+        </w:rPr>
+      </w:pPr>
+    </w:p>
+    <w:p>
+      <w:pPr>
+        <w:rPr>
+          <w:rFonts w:cstheme="minorHAnsi"/>
+          <w:sz w:val="24"/>
+          <w:szCs w:val="24"/>
+        </w:rPr>
+      </w:pPr>
+      <w:r>
+        <w:rPr>
+          <w:noProof/>
+        </w:rPr>
+        <w:drawing>
+          <wp:anchor distT="0" distB="0" distL="114300" distR="114300" simplePos="0" relativeHeight="251662336" behindDoc="0" locked="0" layoutInCell="1" allowOverlap="1">
+            <wp:simplePos x="0" y="0"/>
+            <wp:positionH relativeFrom="margin">
+              <wp:posOffset>2083923</wp:posOffset>
+            </wp:positionH>
+            <wp:positionV relativeFrom="paragraph">
+              <wp:posOffset>-838111</wp:posOffset>
+            </wp:positionV>
+            <wp:extent cx="2115185" cy="2115185"/>
+            <wp:effectExtent l="0" t="0" r="0" b="0"/>
+            <wp:wrapSquare wrapText="bothSides"/>
+            <wp:docPr id="7" name="Picture 7" descr="https://blog.en.uwa4d.com/wp-content/uploads/2022/08/image007-2.png"/>
+            <wp:cNvGraphicFramePr>
+              <a:graphicFrameLocks xmlns:a="http://schemas.openxmlformats.org/drawingml/2006/main" noChangeAspect="1"/>
+            </wp:cNvGraphicFramePr>
+            <a:graphic xmlns:a="http://schemas.openxmlformats.org/drawingml/2006/main">
+              <a:graphicData uri="http://schemas.openxmlformats.org/drawingml/2006/picture">
+                <pic:pic xmlns:pic="http://schemas.openxmlformats.org/drawingml/2006/picture">
+                  <pic:nvPicPr>
+                    <pic:cNvPr id="0" name="Picture 7" descr="https://blog.en.uwa4d.com/wp-content/uploads/2022/08/image007-2.png"/>
+                    <pic:cNvPicPr>
+                      <a:picLocks noChangeAspect="1" noChangeArrowheads="1"/>
+                    </pic:cNvPicPr>
+                  </pic:nvPicPr>
+                  <pic:blipFill>
+                    <a:blip r:embed="rId10" cstate="print">
+                      <a:extLst>
+                        <a:ext uri="{28A0092B-C50C-407E-A947-70E740481C1C}">
+                          <a14:useLocalDpi xmlns:a14="http://schemas.microsoft.com/office/drawing/2010/main" val="0"/>
+                        </a:ext>
+                      </a:extLst>
+                    </a:blip>
+                    <a:srcRect/>
+                    <a:stretch>
+                      <a:fillRect/>
+                    </a:stretch>
+                  </pic:blipFill>
+                  <pic:spPr bwMode="auto">
+                    <a:xfrm>
+                      <a:off x="0" y="0"/>
+                      <a:ext cx="2115185" cy="2115185"/>
+                    </a:xfrm>
+                    <a:prstGeom prst="rect">
+                      <a:avLst/>
+                    </a:prstGeom>
+                    <a:noFill/>
+                    <a:ln>
+                      <a:noFill/>
+                    </a:ln>
+                  </pic:spPr>
+                </pic:pic>
+              </a:graphicData>
+            </a:graphic>
+            <wp14:sizeRelH relativeFrom="margin">
+              <wp14:pctWidth>0</wp14:pctWidth>
+            </wp14:sizeRelH>
+            <wp14:sizeRelV relativeFrom="margin">
+              <wp14:pctHeight>0</wp14:pctHeight>
+            </wp14:sizeRelV>
+          </wp:anchor>
+        </w:drawing>
+      </w:r>
+      <w:r>
+        <w:rPr>
+          <w:rFonts w:cstheme="minorHAnsi"/>
+          <w:sz w:val="24"/>
+          <w:szCs w:val="24"/>
+        </w:rPr>
+        <w:tab/>
+      </w:r>
+      <w:r>
+        <w:rPr>
+          <w:rFonts w:cstheme="minorHAnsi"/>
+          <w:sz w:val="24"/>
+          <w:szCs w:val="24"/>
+        </w:rPr>
+        <w:tab/>
+      </w:r>
+      <w:r>
+        <w:rPr>
+          <w:rFonts w:cstheme="minorHAnsi"/>
+          <w:sz w:val="24"/>
+          <w:szCs w:val="24"/>
+        </w:rPr>
+        <w:tab/>
+      </w:r>
+      <w:r>
+        <w:rPr>
+          <w:rFonts w:cstheme="minorHAnsi"/>
+          <w:sz w:val="24"/>
+          <w:szCs w:val="24"/>
+        </w:rPr>
+        <w:tab/>
+      </w:r>
+      <w:r>
+        <w:rPr>
+          <w:rFonts w:cstheme="minorHAnsi"/>
+          <w:sz w:val="24"/>
+          <w:szCs w:val="24"/>
+        </w:rPr>
+        <w:tab/>
+      </w:r>
+      <w:r>
+        <w:rPr>
+          <w:rFonts w:cstheme="minorHAnsi"/>
+          <w:sz w:val="24"/>
+          <w:szCs w:val="24"/>
+        </w:rPr>
+        <w:tab/>
+      </w:r>
+      <w:r>
+        <w:rPr>
+          <w:rFonts w:cstheme="minorHAnsi"/>
+          <w:sz w:val="24"/>
+          <w:szCs w:val="24"/>
+        </w:rPr>
+        <w:tab/>
+      </w:r>
+      <w:r>
+        <w:rPr>
+          <w:rFonts w:cstheme="minorHAnsi"/>
+          <w:sz w:val="24"/>
+          <w:szCs w:val="24"/>
+        </w:rPr>
+        <w:tab/>
+      </w:r>
+      <w:r>
+        <w:rPr>
+          <w:rFonts w:cstheme="minorHAnsi"/>
+          <w:sz w:val="24"/>
+          <w:szCs w:val="24"/>
+        </w:rPr>
+        <w:tab/>
+      </w:r>
+      <w:r>
+        <w:rPr>
+          <w:rFonts w:cstheme="minorHAnsi"/>
+          <w:sz w:val="24"/>
+          <w:szCs w:val="24"/>
+        </w:rPr>
+        <w:tab/>
+      </w:r>
+    </w:p>
+    <w:p>
+      <w:pPr>
+        <w:rPr>
+          <w:rFonts w:cstheme="minorHAnsi"/>
+          <w:sz w:val="24"/>
+          <w:szCs w:val="24"/>
+        </w:rPr>
+      </w:pPr>
+    </w:p>
+    <w:p>
+      <w:pPr>
+        <w:rPr>
+          <w:rFonts w:cstheme="minorHAnsi"/>
+          <w:sz w:val="24"/>
+          <w:szCs w:val="24"/>
+        </w:rPr>
+      </w:pPr>
+    </w:p>
+    <w:p>
+      <w:pPr>
+        <w:rPr>
+          <w:rFonts w:cstheme="minorHAnsi"/>
+          <w:sz w:val="24"/>
+          <w:szCs w:val="24"/>
+        </w:rPr>
+      </w:pPr>
+      <w:r>
+        <w:rPr>
+          <w:rFonts w:cstheme="minorHAnsi"/>
+          <w:sz w:val="24"/>
+          <w:szCs w:val="24"/>
+        </w:rPr>
+        <w:lastRenderedPageBreak/>
+        <w:t>This is a simple matrix convolution operation process, which is an application of the Sliding Window Algorithm.</w:t>
+      </w:r>
+      <w:bookmarkStart w:id="0" w:name="_GoBack"/>
+      <w:bookmarkEnd w:id="0"/>
+    </w:p>
     <w:sectPr>
       <w:pgSz w:w="12240" w:h="15840"/>
       <w:pgMar w:top="1440" w:right="1440" w:bottom="1440" w:left="1440" w:header="720" w:footer="720" w:gutter="0"/>
@@ -704,7 +1725,6 @@
   <w:style w:type="character" w:default="1" w:styleId="DefaultParagraphFont">
     <w:name w:val="Default Paragraph Font"/>
     <w:uiPriority w:val="1"/>
-    <w:semiHidden/>
     <w:unhideWhenUsed/>
   </w:style>
   <w:style w:type="table" w:default="1" w:styleId="TableNormal">

</xml_diff>

<commit_message>
more information added on gaussian blur kernel and motion blur kerne
</commit_message>
<xml_diff>
--- a/Blur/Type_of_Blur.docx
+++ b/Blur/Type_of_Blur.docx
@@ -54,315 +54,6 @@
           <w:sz w:val="24"/>
           <w:szCs w:val="24"/>
         </w:rPr>
-        <w:t>Motion Blur:</w:t>
-      </w:r>
-      <w:r>
-        <w:rPr>
-          <w:rFonts w:cstheme="minorHAnsi"/>
-          <w:sz w:val="24"/>
-          <w:szCs w:val="24"/>
-        </w:rPr>
-        <w:t xml:space="preserve"> This type of blur is caused by the movement of the camera or the subject during the exposure time. It results in streaks or smears of the image in the direction of the motion.</w:t>
-      </w:r>
-    </w:p>
-    <w:p>
-      <w:pPr>
-        <w:rPr>
-          <w:rFonts w:cstheme="minorHAnsi"/>
-          <w:sz w:val="24"/>
-          <w:szCs w:val="24"/>
-        </w:rPr>
-      </w:pPr>
-      <w:r>
-        <w:rPr>
-          <w:rFonts w:cstheme="minorHAnsi"/>
-          <w:noProof/>
-          <w:sz w:val="24"/>
-          <w:szCs w:val="24"/>
-        </w:rPr>
-        <w:drawing>
-          <wp:inline distT="0" distB="0" distL="0" distR="0">
-            <wp:extent cx="5943600" cy="1981200"/>
-            <wp:effectExtent l="0" t="0" r="0" b="0"/>
-            <wp:docPr id="2" name="Picture 2"/>
-            <wp:cNvGraphicFramePr>
-              <a:graphicFrameLocks xmlns:a="http://schemas.openxmlformats.org/drawingml/2006/main" noChangeAspect="1"/>
-            </wp:cNvGraphicFramePr>
-            <a:graphic xmlns:a="http://schemas.openxmlformats.org/drawingml/2006/main">
-              <a:graphicData uri="http://schemas.openxmlformats.org/drawingml/2006/picture">
-                <pic:pic xmlns:pic="http://schemas.openxmlformats.org/drawingml/2006/picture">
-                  <pic:nvPicPr>
-                    <pic:cNvPr id="2" name="a-original-image-b-horizontal-motion-blur-v-t-50-pixels-c-diagonal-motion (1).jpg"/>
-                    <pic:cNvPicPr/>
-                  </pic:nvPicPr>
-                  <pic:blipFill>
-                    <a:blip r:embed="rId4">
-                      <a:extLst>
-                        <a:ext uri="{28A0092B-C50C-407E-A947-70E740481C1C}">
-                          <a14:useLocalDpi xmlns:a14="http://schemas.microsoft.com/office/drawing/2010/main" val="0"/>
-                        </a:ext>
-                      </a:extLst>
-                    </a:blip>
-                    <a:stretch>
-                      <a:fillRect/>
-                    </a:stretch>
-                  </pic:blipFill>
-                  <pic:spPr>
-                    <a:xfrm>
-                      <a:off x="0" y="0"/>
-                      <a:ext cx="5943600" cy="1981200"/>
-                    </a:xfrm>
-                    <a:prstGeom prst="rect">
-                      <a:avLst/>
-                    </a:prstGeom>
-                  </pic:spPr>
-                </pic:pic>
-              </a:graphicData>
-            </a:graphic>
-          </wp:inline>
-        </w:drawing>
-      </w:r>
-    </w:p>
-    <w:p>
-      <w:pPr>
-        <w:rPr>
-          <w:rFonts w:cstheme="minorHAnsi"/>
-          <w:sz w:val="24"/>
-          <w:szCs w:val="24"/>
-        </w:rPr>
-      </w:pPr>
-    </w:p>
-    <w:p>
-      <w:pPr>
-        <w:rPr>
-          <w:rFonts w:cstheme="minorHAnsi"/>
-          <w:b/>
-          <w:sz w:val="24"/>
-          <w:szCs w:val="24"/>
-        </w:rPr>
-      </w:pPr>
-    </w:p>
-    <w:p>
-      <w:pPr>
-        <w:rPr>
-          <w:rFonts w:cstheme="minorHAnsi"/>
-          <w:sz w:val="24"/>
-          <w:szCs w:val="24"/>
-        </w:rPr>
-      </w:pPr>
-      <w:r>
-        <w:rPr>
-          <w:rFonts w:cstheme="minorHAnsi"/>
-          <w:noProof/>
-          <w:sz w:val="24"/>
-          <w:szCs w:val="24"/>
-        </w:rPr>
-        <w:drawing>
-          <wp:anchor distT="0" distB="0" distL="114300" distR="114300" simplePos="0" relativeHeight="251658240" behindDoc="0" locked="0" layoutInCell="1" allowOverlap="1">
-            <wp:simplePos x="0" y="0"/>
-            <wp:positionH relativeFrom="margin">
-              <wp:align>center</wp:align>
-            </wp:positionH>
-            <wp:positionV relativeFrom="paragraph">
-              <wp:posOffset>452740</wp:posOffset>
-            </wp:positionV>
-            <wp:extent cx="3636010" cy="2164715"/>
-            <wp:effectExtent l="0" t="0" r="2540" b="6985"/>
-            <wp:wrapSquare wrapText="bothSides"/>
-            <wp:docPr id="1" name="Picture 1" descr="E:\Research\Blur\photo-1415025148099-17fe74102b28.jpg"/>
-            <wp:cNvGraphicFramePr>
-              <a:graphicFrameLocks xmlns:a="http://schemas.openxmlformats.org/drawingml/2006/main" noChangeAspect="1"/>
-            </wp:cNvGraphicFramePr>
-            <a:graphic xmlns:a="http://schemas.openxmlformats.org/drawingml/2006/main">
-              <a:graphicData uri="http://schemas.openxmlformats.org/drawingml/2006/picture">
-                <pic:pic xmlns:pic="http://schemas.openxmlformats.org/drawingml/2006/picture">
-                  <pic:nvPicPr>
-                    <pic:cNvPr id="0" name="Picture 3" descr="E:\Research\Blur\photo-1415025148099-17fe74102b28.jpg"/>
-                    <pic:cNvPicPr>
-                      <a:picLocks noChangeAspect="1" noChangeArrowheads="1"/>
-                    </pic:cNvPicPr>
-                  </pic:nvPicPr>
-                  <pic:blipFill>
-                    <a:blip r:embed="rId5" cstate="print">
-                      <a:extLst>
-                        <a:ext uri="{28A0092B-C50C-407E-A947-70E740481C1C}">
-                          <a14:useLocalDpi xmlns:a14="http://schemas.microsoft.com/office/drawing/2010/main" val="0"/>
-                        </a:ext>
-                      </a:extLst>
-                    </a:blip>
-                    <a:srcRect/>
-                    <a:stretch>
-                      <a:fillRect/>
-                    </a:stretch>
-                  </pic:blipFill>
-                  <pic:spPr bwMode="auto">
-                    <a:xfrm>
-                      <a:off x="0" y="0"/>
-                      <a:ext cx="3636010" cy="2164715"/>
-                    </a:xfrm>
-                    <a:prstGeom prst="rect">
-                      <a:avLst/>
-                    </a:prstGeom>
-                    <a:noFill/>
-                    <a:ln>
-                      <a:noFill/>
-                    </a:ln>
-                  </pic:spPr>
-                </pic:pic>
-              </a:graphicData>
-            </a:graphic>
-          </wp:anchor>
-        </w:drawing>
-      </w:r>
-      <w:r>
-        <w:rPr>
-          <w:rFonts w:cstheme="minorHAnsi"/>
-          <w:b/>
-          <w:sz w:val="24"/>
-          <w:szCs w:val="24"/>
-        </w:rPr>
-        <w:t>Out-of-Focus Blur:</w:t>
-      </w:r>
-      <w:r>
-        <w:rPr>
-          <w:rFonts w:cstheme="minorHAnsi"/>
-          <w:sz w:val="24"/>
-          <w:szCs w:val="24"/>
-        </w:rPr>
-        <w:t xml:space="preserve"> This type of blur is caused by incorrect focus on the subject. It results in a soft, fuzzy appearance of the image.</w:t>
-      </w:r>
-    </w:p>
-    <w:p>
-      <w:pPr>
-        <w:rPr>
-          <w:rFonts w:cstheme="minorHAnsi"/>
-          <w:sz w:val="24"/>
-          <w:szCs w:val="24"/>
-        </w:rPr>
-      </w:pPr>
-    </w:p>
-    <w:p>
-      <w:pPr>
-        <w:rPr>
-          <w:rFonts w:cstheme="minorHAnsi"/>
-          <w:b/>
-          <w:sz w:val="24"/>
-          <w:szCs w:val="24"/>
-        </w:rPr>
-      </w:pPr>
-    </w:p>
-    <w:p>
-      <w:pPr>
-        <w:rPr>
-          <w:rFonts w:cstheme="minorHAnsi"/>
-          <w:b/>
-          <w:sz w:val="24"/>
-          <w:szCs w:val="24"/>
-        </w:rPr>
-      </w:pPr>
-    </w:p>
-    <w:p>
-      <w:pPr>
-        <w:rPr>
-          <w:rFonts w:cstheme="minorHAnsi"/>
-          <w:b/>
-          <w:sz w:val="24"/>
-          <w:szCs w:val="24"/>
-        </w:rPr>
-      </w:pPr>
-    </w:p>
-    <w:p>
-      <w:pPr>
-        <w:rPr>
-          <w:rFonts w:cstheme="minorHAnsi"/>
-          <w:b/>
-          <w:sz w:val="24"/>
-          <w:szCs w:val="24"/>
-        </w:rPr>
-      </w:pPr>
-    </w:p>
-    <w:p>
-      <w:pPr>
-        <w:rPr>
-          <w:rFonts w:cstheme="minorHAnsi"/>
-          <w:b/>
-          <w:sz w:val="24"/>
-          <w:szCs w:val="24"/>
-        </w:rPr>
-      </w:pPr>
-    </w:p>
-    <w:p>
-      <w:pPr>
-        <w:rPr>
-          <w:rFonts w:cstheme="minorHAnsi"/>
-          <w:b/>
-          <w:sz w:val="24"/>
-          <w:szCs w:val="24"/>
-        </w:rPr>
-      </w:pPr>
-    </w:p>
-    <w:p>
-      <w:pPr>
-        <w:rPr>
-          <w:rFonts w:cstheme="minorHAnsi"/>
-          <w:b/>
-          <w:sz w:val="24"/>
-          <w:szCs w:val="24"/>
-        </w:rPr>
-      </w:pPr>
-    </w:p>
-    <w:p>
-      <w:pPr>
-        <w:rPr>
-          <w:rFonts w:cstheme="minorHAnsi"/>
-          <w:b/>
-          <w:sz w:val="24"/>
-          <w:szCs w:val="24"/>
-        </w:rPr>
-      </w:pPr>
-    </w:p>
-    <w:p>
-      <w:pPr>
-        <w:rPr>
-          <w:rFonts w:cstheme="minorHAnsi"/>
-          <w:sz w:val="24"/>
-          <w:szCs w:val="24"/>
-        </w:rPr>
-      </w:pPr>
-      <w:r>
-        <w:rPr>
-          <w:rFonts w:cstheme="minorHAnsi"/>
-          <w:b/>
-          <w:sz w:val="24"/>
-          <w:szCs w:val="24"/>
-        </w:rPr>
-        <w:t>Lens Aberration Blur:</w:t>
-      </w:r>
-      <w:r>
-        <w:rPr>
-          <w:rFonts w:cstheme="minorHAnsi"/>
-          <w:sz w:val="24"/>
-          <w:szCs w:val="24"/>
-        </w:rPr>
-        <w:t xml:space="preserve"> This type of blur is caused by imperfections in the lens, such as chromatic aberration or spherical aberration. It results in distortion and color fringing around the edges of the image.</w:t>
-      </w:r>
-    </w:p>
-    <w:p>
-      <w:pPr>
-        <w:rPr>
-          <w:rFonts w:cstheme="minorHAnsi"/>
-          <w:sz w:val="24"/>
-          <w:szCs w:val="24"/>
-        </w:rPr>
-      </w:pPr>
-      <w:r>
-        <w:rPr>
-          <w:rFonts w:cstheme="minorHAnsi"/>
-          <w:b/>
-          <w:sz w:val="24"/>
-          <w:szCs w:val="24"/>
-        </w:rPr>
-        <w:lastRenderedPageBreak/>
         <w:t>Gaussian Blur:</w:t>
       </w:r>
       <w:r>
@@ -373,6 +64,8 @@
         </w:rPr>
         <w:t xml:space="preserve"> This type of blur is a type of image smoothing technique used in digital image processing. It is used to reduce noise and detail in the image, resulting in a smoother appearance.</w:t>
       </w:r>
+      <w:bookmarkStart w:id="0" w:name="_GoBack"/>
+      <w:bookmarkEnd w:id="0"/>
     </w:p>
     <w:p>
       <w:pPr>
@@ -405,7 +98,7 @@
                     <pic:cNvPicPr/>
                   </pic:nvPicPr>
                   <pic:blipFill>
-                    <a:blip r:embed="rId6" cstate="print">
+                    <a:blip r:embed="rId4" cstate="print">
                       <a:extLst>
                         <a:ext uri="{28A0092B-C50C-407E-A947-70E740481C1C}">
                           <a14:useLocalDpi xmlns:a14="http://schemas.microsoft.com/office/drawing/2010/main" val="0"/>
@@ -478,6 +171,7 @@
       <w:r>
         <w:rPr>
           <w:rFonts w:cstheme="minorHAnsi"/>
+          <w:noProof/>
           <w:sz w:val="24"/>
           <w:szCs w:val="24"/>
         </w:rPr>
@@ -507,7 +201,7 @@
                     </pic:cNvPicPr>
                   </pic:nvPicPr>
                   <pic:blipFill>
-                    <a:blip r:embed="rId7" cstate="print">
+                    <a:blip r:embed="rId5" cstate="print">
                       <a:extLst>
                         <a:ext uri="{28A0092B-C50C-407E-A947-70E740481C1C}">
                           <a14:useLocalDpi xmlns:a14="http://schemas.microsoft.com/office/drawing/2010/main" val="0"/>
@@ -627,18 +321,10 @@
           <w:szCs w:val="24"/>
         </w:rPr>
       </w:pPr>
-    </w:p>
-    <w:p>
-      <w:pPr>
-        <w:rPr>
-          <w:rFonts w:cstheme="minorHAnsi"/>
-          <w:sz w:val="24"/>
-          <w:szCs w:val="24"/>
-        </w:rPr>
-      </w:pPr>
-      <w:r>
-        <w:rPr>
-          <w:rFonts w:cstheme="minorHAnsi"/>
+      <w:r>
+        <w:rPr>
+          <w:rFonts w:cstheme="minorHAnsi"/>
+          <w:noProof/>
           <w:sz w:val="24"/>
           <w:szCs w:val="24"/>
         </w:rPr>
@@ -650,7 +336,7 @@
               <wp:align>center</wp:align>
             </wp:positionH>
             <wp:positionV relativeFrom="paragraph">
-              <wp:posOffset>10514</wp:posOffset>
+              <wp:posOffset>14</wp:posOffset>
             </wp:positionV>
             <wp:extent cx="1562735" cy="1562735"/>
             <wp:effectExtent l="0" t="0" r="0" b="0"/>
@@ -669,7 +355,7 @@
                     </pic:cNvPicPr>
                   </pic:nvPicPr>
                   <pic:blipFill>
-                    <a:blip r:embed="rId8" cstate="print">
+                    <a:blip r:embed="rId6" cstate="print">
                       <a:extLst>
                         <a:ext uri="{28A0092B-C50C-407E-A947-70E740481C1C}">
                           <a14:useLocalDpi xmlns:a14="http://schemas.microsoft.com/office/drawing/2010/main" val="0"/>
@@ -763,6 +449,7 @@
       <w:r>
         <w:rPr>
           <w:rFonts w:cstheme="minorHAnsi"/>
+          <w:noProof/>
           <w:sz w:val="24"/>
           <w:szCs w:val="24"/>
         </w:rPr>
@@ -792,7 +479,7 @@
                     </pic:cNvPicPr>
                   </pic:nvPicPr>
                   <pic:blipFill>
-                    <a:blip r:embed="rId9" cstate="print">
+                    <a:blip r:embed="rId7" cstate="print">
                       <a:extLst>
                         <a:ext uri="{28A0092B-C50C-407E-A947-70E740481C1C}">
                           <a14:useLocalDpi xmlns:a14="http://schemas.microsoft.com/office/drawing/2010/main" val="0"/>
@@ -1162,7 +849,7 @@
                     </pic:cNvPicPr>
                   </pic:nvPicPr>
                   <pic:blipFill>
-                    <a:blip r:embed="rId10" cstate="print">
+                    <a:blip r:embed="rId8" cstate="print">
                       <a:extLst>
                         <a:ext uri="{28A0092B-C50C-407E-A947-70E740481C1C}">
                           <a14:useLocalDpi xmlns:a14="http://schemas.microsoft.com/office/drawing/2010/main" val="0"/>
@@ -1313,10 +1000,759 @@
           <w:szCs w:val="24"/>
         </w:rPr>
         <w:lastRenderedPageBreak/>
-        <w:t>This is a simple matrix convolution operation process, which is an application of the Sliding Window Algorithm.</w:t>
-      </w:r>
-      <w:bookmarkStart w:id="0" w:name="_GoBack"/>
-      <w:bookmarkEnd w:id="0"/>
+        <w:t xml:space="preserve">This is a simple matrix convolution operation process, which is an application </w:t>
+      </w:r>
+      <w:r>
+        <w:rPr>
+          <w:rFonts w:cstheme="minorHAnsi"/>
+          <w:sz w:val="24"/>
+          <w:szCs w:val="24"/>
+        </w:rPr>
+        <w:t>of the Sliding Window Algorithm.</w:t>
+      </w:r>
+    </w:p>
+    <w:p>
+      <w:pPr>
+        <w:rPr>
+          <w:rFonts w:cstheme="minorHAnsi"/>
+          <w:sz w:val="24"/>
+          <w:szCs w:val="24"/>
+        </w:rPr>
+      </w:pPr>
+    </w:p>
+    <w:p>
+      <w:pPr>
+        <w:rPr>
+          <w:rFonts w:cstheme="minorHAnsi"/>
+          <w:sz w:val="24"/>
+          <w:szCs w:val="24"/>
+        </w:rPr>
+      </w:pPr>
+    </w:p>
+    <w:p>
+      <w:pPr>
+        <w:rPr>
+          <w:rFonts w:cstheme="minorHAnsi"/>
+          <w:sz w:val="24"/>
+          <w:szCs w:val="24"/>
+        </w:rPr>
+      </w:pPr>
+    </w:p>
+    <w:p>
+      <w:pPr>
+        <w:rPr>
+          <w:rFonts w:cstheme="minorHAnsi"/>
+          <w:sz w:val="24"/>
+          <w:szCs w:val="24"/>
+        </w:rPr>
+      </w:pPr>
+      <w:r>
+        <w:rPr>
+          <w:rFonts w:cstheme="minorHAnsi"/>
+          <w:b/>
+          <w:sz w:val="24"/>
+          <w:szCs w:val="24"/>
+        </w:rPr>
+        <w:t>Motion Blur:</w:t>
+      </w:r>
+      <w:r>
+        <w:rPr>
+          <w:rFonts w:cstheme="minorHAnsi"/>
+          <w:sz w:val="24"/>
+          <w:szCs w:val="24"/>
+        </w:rPr>
+        <w:t xml:space="preserve"> This type of blur is caused by the movement of the camera or the subject during the exposure time. It results in streaks or smears of the image in the direction of the motion.</w:t>
+      </w:r>
+    </w:p>
+    <w:p>
+      <w:pPr>
+        <w:rPr>
+          <w:rFonts w:cstheme="minorHAnsi"/>
+          <w:sz w:val="24"/>
+          <w:szCs w:val="24"/>
+        </w:rPr>
+      </w:pPr>
+      <w:r>
+        <w:rPr>
+          <w:rFonts w:cstheme="minorHAnsi"/>
+          <w:noProof/>
+          <w:sz w:val="24"/>
+          <w:szCs w:val="24"/>
+        </w:rPr>
+        <w:drawing>
+          <wp:inline distT="0" distB="0" distL="0" distR="0" wp14:anchorId="6E4FE908" wp14:editId="0AABCB26">
+            <wp:extent cx="5943600" cy="1981200"/>
+            <wp:effectExtent l="0" t="0" r="0" b="0"/>
+            <wp:docPr id="2" name="Picture 2"/>
+            <wp:cNvGraphicFramePr>
+              <a:graphicFrameLocks xmlns:a="http://schemas.openxmlformats.org/drawingml/2006/main" noChangeAspect="1"/>
+            </wp:cNvGraphicFramePr>
+            <a:graphic xmlns:a="http://schemas.openxmlformats.org/drawingml/2006/main">
+              <a:graphicData uri="http://schemas.openxmlformats.org/drawingml/2006/picture">
+                <pic:pic xmlns:pic="http://schemas.openxmlformats.org/drawingml/2006/picture">
+                  <pic:nvPicPr>
+                    <pic:cNvPr id="2" name="a-original-image-b-horizontal-motion-blur-v-t-50-pixels-c-diagonal-motion (1).jpg"/>
+                    <pic:cNvPicPr/>
+                  </pic:nvPicPr>
+                  <pic:blipFill>
+                    <a:blip r:embed="rId9">
+                      <a:extLst>
+                        <a:ext uri="{28A0092B-C50C-407E-A947-70E740481C1C}">
+                          <a14:useLocalDpi xmlns:a14="http://schemas.microsoft.com/office/drawing/2010/main" val="0"/>
+                        </a:ext>
+                      </a:extLst>
+                    </a:blip>
+                    <a:stretch>
+                      <a:fillRect/>
+                    </a:stretch>
+                  </pic:blipFill>
+                  <pic:spPr>
+                    <a:xfrm>
+                      <a:off x="0" y="0"/>
+                      <a:ext cx="5943600" cy="1981200"/>
+                    </a:xfrm>
+                    <a:prstGeom prst="rect">
+                      <a:avLst/>
+                    </a:prstGeom>
+                  </pic:spPr>
+                </pic:pic>
+              </a:graphicData>
+            </a:graphic>
+          </wp:inline>
+        </w:drawing>
+      </w:r>
+    </w:p>
+    <w:p>
+      <w:pPr>
+        <w:rPr>
+          <w:rFonts w:cstheme="minorHAnsi"/>
+          <w:sz w:val="24"/>
+          <w:szCs w:val="24"/>
+        </w:rPr>
+      </w:pPr>
+    </w:p>
+    <w:p>
+      <w:pPr>
+        <w:jc w:val="center"/>
+        <w:rPr>
+          <w:rFonts w:cstheme="minorHAnsi"/>
+          <w:sz w:val="24"/>
+          <w:szCs w:val="24"/>
+        </w:rPr>
+      </w:pPr>
+      <w:r>
+        <w:rPr>
+          <w:noProof/>
+        </w:rPr>
+        <w:drawing>
+          <wp:inline distT="0" distB="0" distL="0" distR="0" wp14:anchorId="29EE5F74" wp14:editId="38D0BFBB">
+            <wp:extent cx="3889612" cy="3019369"/>
+            <wp:effectExtent l="0" t="0" r="0" b="0"/>
+            <wp:docPr id="9" name="Picture 9"/>
+            <wp:cNvGraphicFramePr>
+              <a:graphicFrameLocks xmlns:a="http://schemas.openxmlformats.org/drawingml/2006/main" noChangeAspect="1"/>
+            </wp:cNvGraphicFramePr>
+            <a:graphic xmlns:a="http://schemas.openxmlformats.org/drawingml/2006/main">
+              <a:graphicData uri="http://schemas.openxmlformats.org/drawingml/2006/picture">
+                <pic:pic xmlns:pic="http://schemas.openxmlformats.org/drawingml/2006/picture">
+                  <pic:nvPicPr>
+                    <pic:cNvPr id="1" name=""/>
+                    <pic:cNvPicPr/>
+                  </pic:nvPicPr>
+                  <pic:blipFill>
+                    <a:blip r:embed="rId10"/>
+                    <a:stretch>
+                      <a:fillRect/>
+                    </a:stretch>
+                  </pic:blipFill>
+                  <pic:spPr>
+                    <a:xfrm>
+                      <a:off x="0" y="0"/>
+                      <a:ext cx="3976500" cy="3086817"/>
+                    </a:xfrm>
+                    <a:prstGeom prst="rect">
+                      <a:avLst/>
+                    </a:prstGeom>
+                  </pic:spPr>
+                </pic:pic>
+              </a:graphicData>
+            </a:graphic>
+          </wp:inline>
+        </w:drawing>
+      </w:r>
+    </w:p>
+    <w:p>
+      <w:pPr>
+        <w:rPr>
+          <w:rFonts w:cstheme="minorHAnsi"/>
+          <w:sz w:val="24"/>
+          <w:szCs w:val="24"/>
+        </w:rPr>
+      </w:pPr>
+      <w:r>
+        <w:rPr>
+          <w:noProof/>
+        </w:rPr>
+        <w:lastRenderedPageBreak/>
+        <w:drawing>
+          <wp:inline distT="0" distB="0" distL="0" distR="0" wp14:anchorId="65D7E31C" wp14:editId="26308629">
+            <wp:extent cx="2934759" cy="1812290"/>
+            <wp:effectExtent l="0" t="0" r="0" b="0"/>
+            <wp:docPr id="8" name="Picture 8"/>
+            <wp:cNvGraphicFramePr>
+              <a:graphicFrameLocks xmlns:a="http://schemas.openxmlformats.org/drawingml/2006/main" noChangeAspect="1"/>
+            </wp:cNvGraphicFramePr>
+            <a:graphic xmlns:a="http://schemas.openxmlformats.org/drawingml/2006/main">
+              <a:graphicData uri="http://schemas.openxmlformats.org/drawingml/2006/picture">
+                <pic:pic xmlns:pic="http://schemas.openxmlformats.org/drawingml/2006/picture">
+                  <pic:nvPicPr>
+                    <pic:cNvPr id="1" name=""/>
+                    <pic:cNvPicPr/>
+                  </pic:nvPicPr>
+                  <pic:blipFill>
+                    <a:blip r:embed="rId11"/>
+                    <a:stretch>
+                      <a:fillRect/>
+                    </a:stretch>
+                  </pic:blipFill>
+                  <pic:spPr>
+                    <a:xfrm>
+                      <a:off x="0" y="0"/>
+                      <a:ext cx="2974274" cy="1836691"/>
+                    </a:xfrm>
+                    <a:prstGeom prst="rect">
+                      <a:avLst/>
+                    </a:prstGeom>
+                  </pic:spPr>
+                </pic:pic>
+              </a:graphicData>
+            </a:graphic>
+          </wp:inline>
+        </w:drawing>
+      </w:r>
+      <w:r>
+        <w:rPr>
+          <w:noProof/>
+        </w:rPr>
+        <w:drawing>
+          <wp:inline distT="0" distB="0" distL="0" distR="0" wp14:anchorId="45FCBD07" wp14:editId="0BEC91C8">
+            <wp:extent cx="2924292" cy="1766845"/>
+            <wp:effectExtent l="0" t="0" r="0" b="5080"/>
+            <wp:docPr id="10" name="Picture 10"/>
+            <wp:cNvGraphicFramePr>
+              <a:graphicFrameLocks xmlns:a="http://schemas.openxmlformats.org/drawingml/2006/main" noChangeAspect="1"/>
+            </wp:cNvGraphicFramePr>
+            <a:graphic xmlns:a="http://schemas.openxmlformats.org/drawingml/2006/main">
+              <a:graphicData uri="http://schemas.openxmlformats.org/drawingml/2006/picture">
+                <pic:pic xmlns:pic="http://schemas.openxmlformats.org/drawingml/2006/picture">
+                  <pic:nvPicPr>
+                    <pic:cNvPr id="1" name=""/>
+                    <pic:cNvPicPr/>
+                  </pic:nvPicPr>
+                  <pic:blipFill>
+                    <a:blip r:embed="rId12"/>
+                    <a:stretch>
+                      <a:fillRect/>
+                    </a:stretch>
+                  </pic:blipFill>
+                  <pic:spPr>
+                    <a:xfrm>
+                      <a:off x="0" y="0"/>
+                      <a:ext cx="2976987" cy="1798683"/>
+                    </a:xfrm>
+                    <a:prstGeom prst="rect">
+                      <a:avLst/>
+                    </a:prstGeom>
+                  </pic:spPr>
+                </pic:pic>
+              </a:graphicData>
+            </a:graphic>
+          </wp:inline>
+        </w:drawing>
+      </w:r>
+    </w:p>
+    <w:p>
+      <w:pPr>
+        <w:rPr>
+          <w:rFonts w:cstheme="minorHAnsi"/>
+          <w:sz w:val="24"/>
+          <w:szCs w:val="24"/>
+        </w:rPr>
+      </w:pPr>
+    </w:p>
+    <w:p>
+      <w:pPr>
+        <w:rPr>
+          <w:rFonts w:cstheme="minorHAnsi"/>
+          <w:sz w:val="24"/>
+          <w:szCs w:val="24"/>
+        </w:rPr>
+      </w:pPr>
+      <w:r>
+        <w:rPr>
+          <w:rFonts w:cstheme="minorHAnsi"/>
+          <w:noProof/>
+          <w:sz w:val="24"/>
+          <w:szCs w:val="24"/>
+        </w:rPr>
+        <w:drawing>
+          <wp:inline distT="0" distB="0" distL="0" distR="0">
+            <wp:extent cx="5943600" cy="2770511"/>
+            <wp:effectExtent l="0" t="0" r="0" b="0"/>
+            <wp:docPr id="13" name="Picture 13" descr="E:\Research\Blur\Jupyter\car.jpg"/>
+            <wp:cNvGraphicFramePr>
+              <a:graphicFrameLocks xmlns:a="http://schemas.openxmlformats.org/drawingml/2006/main" noChangeAspect="1"/>
+            </wp:cNvGraphicFramePr>
+            <a:graphic xmlns:a="http://schemas.openxmlformats.org/drawingml/2006/main">
+              <a:graphicData uri="http://schemas.openxmlformats.org/drawingml/2006/picture">
+                <pic:pic xmlns:pic="http://schemas.openxmlformats.org/drawingml/2006/picture">
+                  <pic:nvPicPr>
+                    <pic:cNvPr id="0" name="Picture 1" descr="E:\Research\Blur\Jupyter\car.jpg"/>
+                    <pic:cNvPicPr>
+                      <a:picLocks noChangeAspect="1" noChangeArrowheads="1"/>
+                    </pic:cNvPicPr>
+                  </pic:nvPicPr>
+                  <pic:blipFill>
+                    <a:blip r:embed="rId13">
+                      <a:extLst>
+                        <a:ext uri="{28A0092B-C50C-407E-A947-70E740481C1C}">
+                          <a14:useLocalDpi xmlns:a14="http://schemas.microsoft.com/office/drawing/2010/main" val="0"/>
+                        </a:ext>
+                      </a:extLst>
+                    </a:blip>
+                    <a:srcRect/>
+                    <a:stretch>
+                      <a:fillRect/>
+                    </a:stretch>
+                  </pic:blipFill>
+                  <pic:spPr bwMode="auto">
+                    <a:xfrm>
+                      <a:off x="0" y="0"/>
+                      <a:ext cx="5943600" cy="2770511"/>
+                    </a:xfrm>
+                    <a:prstGeom prst="rect">
+                      <a:avLst/>
+                    </a:prstGeom>
+                    <a:noFill/>
+                    <a:ln>
+                      <a:noFill/>
+                    </a:ln>
+                  </pic:spPr>
+                </pic:pic>
+              </a:graphicData>
+            </a:graphic>
+          </wp:inline>
+        </w:drawing>
+      </w:r>
+    </w:p>
+    <w:p>
+      <w:pPr>
+        <w:rPr>
+          <w:rFonts w:cstheme="minorHAnsi"/>
+          <w:sz w:val="24"/>
+          <w:szCs w:val="24"/>
+        </w:rPr>
+      </w:pPr>
+    </w:p>
+    <w:p>
+      <w:pPr>
+        <w:rPr>
+          <w:rFonts w:cstheme="minorHAnsi"/>
+          <w:sz w:val="24"/>
+          <w:szCs w:val="24"/>
+        </w:rPr>
+      </w:pPr>
+      <w:r>
+        <w:rPr>
+          <w:rFonts w:cstheme="minorHAnsi"/>
+          <w:sz w:val="24"/>
+          <w:szCs w:val="24"/>
+        </w:rPr>
+        <w:t xml:space="preserve">Applying a 5*5 kernel </w:t>
+      </w:r>
+      <w:r>
+        <w:rPr>
+          <w:rFonts w:cstheme="minorHAnsi"/>
+          <w:sz w:val="24"/>
+          <w:szCs w:val="24"/>
+        </w:rPr>
+        <w:t>on the image</w:t>
+      </w:r>
+    </w:p>
+    <w:p>
+      <w:pPr>
+        <w:rPr>
+          <w:noProof/>
+        </w:rPr>
+      </w:pPr>
+      <w:r>
+        <w:rPr>
+          <w:noProof/>
+        </w:rPr>
+        <w:drawing>
+          <wp:inline distT="0" distB="0" distL="0" distR="0" wp14:anchorId="2B80B784" wp14:editId="198CCBFD">
+            <wp:extent cx="2466975" cy="2428875"/>
+            <wp:effectExtent l="0" t="0" r="9525" b="9525"/>
+            <wp:docPr id="11" name="Picture 11"/>
+            <wp:cNvGraphicFramePr>
+              <a:graphicFrameLocks xmlns:a="http://schemas.openxmlformats.org/drawingml/2006/main" noChangeAspect="1"/>
+            </wp:cNvGraphicFramePr>
+            <a:graphic xmlns:a="http://schemas.openxmlformats.org/drawingml/2006/main">
+              <a:graphicData uri="http://schemas.openxmlformats.org/drawingml/2006/picture">
+                <pic:pic xmlns:pic="http://schemas.openxmlformats.org/drawingml/2006/picture">
+                  <pic:nvPicPr>
+                    <pic:cNvPr id="1" name=""/>
+                    <pic:cNvPicPr/>
+                  </pic:nvPicPr>
+                  <pic:blipFill>
+                    <a:blip r:embed="rId14"/>
+                    <a:stretch>
+                      <a:fillRect/>
+                    </a:stretch>
+                  </pic:blipFill>
+                  <pic:spPr>
+                    <a:xfrm>
+                      <a:off x="0" y="0"/>
+                      <a:ext cx="2466975" cy="2428875"/>
+                    </a:xfrm>
+                    <a:prstGeom prst="rect">
+                      <a:avLst/>
+                    </a:prstGeom>
+                  </pic:spPr>
+                </pic:pic>
+              </a:graphicData>
+            </a:graphic>
+          </wp:inline>
+        </w:drawing>
+      </w:r>
+      <w:r>
+        <w:rPr>
+          <w:noProof/>
+        </w:rPr>
+        <w:t xml:space="preserve"> </w:t>
+      </w:r>
+      <w:r>
+        <w:rPr>
+          <w:noProof/>
+        </w:rPr>
+        <w:tab/>
+      </w:r>
+      <w:r>
+        <w:rPr>
+          <w:noProof/>
+        </w:rPr>
+        <w:tab/>
+      </w:r>
+      <w:r>
+        <w:rPr>
+          <w:noProof/>
+        </w:rPr>
+        <w:drawing>
+          <wp:inline distT="0" distB="0" distL="0" distR="0" wp14:anchorId="16A0D91B" wp14:editId="6FF5B67B">
+            <wp:extent cx="2428875" cy="2419350"/>
+            <wp:effectExtent l="0" t="0" r="9525" b="0"/>
+            <wp:docPr id="12" name="Picture 12"/>
+            <wp:cNvGraphicFramePr>
+              <a:graphicFrameLocks xmlns:a="http://schemas.openxmlformats.org/drawingml/2006/main" noChangeAspect="1"/>
+            </wp:cNvGraphicFramePr>
+            <a:graphic xmlns:a="http://schemas.openxmlformats.org/drawingml/2006/main">
+              <a:graphicData uri="http://schemas.openxmlformats.org/drawingml/2006/picture">
+                <pic:pic xmlns:pic="http://schemas.openxmlformats.org/drawingml/2006/picture">
+                  <pic:nvPicPr>
+                    <pic:cNvPr id="1" name=""/>
+                    <pic:cNvPicPr/>
+                  </pic:nvPicPr>
+                  <pic:blipFill>
+                    <a:blip r:embed="rId15"/>
+                    <a:stretch>
+                      <a:fillRect/>
+                    </a:stretch>
+                  </pic:blipFill>
+                  <pic:spPr>
+                    <a:xfrm>
+                      <a:off x="0" y="0"/>
+                      <a:ext cx="2428875" cy="2419350"/>
+                    </a:xfrm>
+                    <a:prstGeom prst="rect">
+                      <a:avLst/>
+                    </a:prstGeom>
+                  </pic:spPr>
+                </pic:pic>
+              </a:graphicData>
+            </a:graphic>
+          </wp:inline>
+        </w:drawing>
+      </w:r>
+    </w:p>
+    <w:p>
+      <w:pPr>
+        <w:rPr>
+          <w:rFonts w:cstheme="minorHAnsi"/>
+          <w:sz w:val="24"/>
+          <w:szCs w:val="24"/>
+        </w:rPr>
+      </w:pPr>
+      <w:r>
+        <w:rPr>
+          <w:rFonts w:cstheme="minorHAnsi"/>
+          <w:sz w:val="24"/>
+          <w:szCs w:val="24"/>
+        </w:rPr>
+        <w:lastRenderedPageBreak/>
+        <w:t>The output of the Vertical</w:t>
+      </w:r>
+      <w:r>
+        <w:rPr>
+          <w:rFonts w:cstheme="minorHAnsi"/>
+          <w:sz w:val="24"/>
+          <w:szCs w:val="24"/>
+        </w:rPr>
+        <w:t xml:space="preserve"> Blur:</w:t>
+      </w:r>
+    </w:p>
+    <w:p>
+      <w:pPr>
+        <w:ind w:firstLine="720"/>
+        <w:rPr>
+          <w:rStyle w:val="Normal"/>
+          <w:rFonts w:ascii="Times New Roman" w:eastAsia="Times New Roman" w:hAnsi="Times New Roman" w:cs="Times New Roman"/>
+          <w:snapToGrid w:val="0"/>
+          <w:color w:val="000000"/>
+          <w:w w:val="0"/>
+          <w:sz w:val="0"/>
+          <w:szCs w:val="0"/>
+          <w:u w:color="000000"/>
+          <w:bdr w:val="none" w:sz="0" w:space="0" w:color="000000"/>
+          <w:shd w:val="clear" w:color="000000" w:fill="000000"/>
+          <w:lang w:val="x-none" w:eastAsia="x-none" w:bidi="x-none"/>
+        </w:rPr>
+      </w:pPr>
+      <w:r>
+        <w:rPr>
+          <w:rStyle w:val="Normal"/>
+          <w:rFonts w:ascii="Times New Roman" w:eastAsia="Times New Roman" w:hAnsi="Times New Roman" w:cs="Times New Roman"/>
+          <w:snapToGrid w:val="0"/>
+          <w:color w:val="000000"/>
+          <w:w w:val="0"/>
+          <w:sz w:val="0"/>
+          <w:szCs w:val="0"/>
+          <w:u w:color="000000"/>
+          <w:bdr w:val="none" w:sz="0" w:space="0" w:color="000000"/>
+          <w:shd w:val="clear" w:color="000000" w:fill="000000"/>
+          <w:lang w:val="x-none" w:eastAsia="x-none" w:bidi="x-none"/>
+        </w:rPr>
+        <w:t xml:space="preserve"> </w:t>
+      </w:r>
+      <w:r>
+        <w:rPr>
+          <w:rFonts w:cstheme="minorHAnsi"/>
+          <w:noProof/>
+          <w:sz w:val="24"/>
+          <w:szCs w:val="24"/>
+        </w:rPr>
+        <w:drawing>
+          <wp:inline distT="0" distB="0" distL="0" distR="0">
+            <wp:extent cx="5943600" cy="2770511"/>
+            <wp:effectExtent l="0" t="0" r="0" b="0"/>
+            <wp:docPr id="14" name="Picture 14" descr="E:\Research\Blur\Jupyter\car_vertical.jpg"/>
+            <wp:cNvGraphicFramePr>
+              <a:graphicFrameLocks xmlns:a="http://schemas.openxmlformats.org/drawingml/2006/main" noChangeAspect="1"/>
+            </wp:cNvGraphicFramePr>
+            <a:graphic xmlns:a="http://schemas.openxmlformats.org/drawingml/2006/main">
+              <a:graphicData uri="http://schemas.openxmlformats.org/drawingml/2006/picture">
+                <pic:pic xmlns:pic="http://schemas.openxmlformats.org/drawingml/2006/picture">
+                  <pic:nvPicPr>
+                    <pic:cNvPr id="0" name="Picture 2" descr="E:\Research\Blur\Jupyter\car_vertical.jpg"/>
+                    <pic:cNvPicPr>
+                      <a:picLocks noChangeAspect="1" noChangeArrowheads="1"/>
+                    </pic:cNvPicPr>
+                  </pic:nvPicPr>
+                  <pic:blipFill>
+                    <a:blip r:embed="rId16">
+                      <a:extLst>
+                        <a:ext uri="{28A0092B-C50C-407E-A947-70E740481C1C}">
+                          <a14:useLocalDpi xmlns:a14="http://schemas.microsoft.com/office/drawing/2010/main" val="0"/>
+                        </a:ext>
+                      </a:extLst>
+                    </a:blip>
+                    <a:srcRect/>
+                    <a:stretch>
+                      <a:fillRect/>
+                    </a:stretch>
+                  </pic:blipFill>
+                  <pic:spPr bwMode="auto">
+                    <a:xfrm>
+                      <a:off x="0" y="0"/>
+                      <a:ext cx="5943600" cy="2770511"/>
+                    </a:xfrm>
+                    <a:prstGeom prst="rect">
+                      <a:avLst/>
+                    </a:prstGeom>
+                    <a:noFill/>
+                    <a:ln>
+                      <a:noFill/>
+                    </a:ln>
+                  </pic:spPr>
+                </pic:pic>
+              </a:graphicData>
+            </a:graphic>
+          </wp:inline>
+        </w:drawing>
+      </w:r>
+    </w:p>
+    <w:p>
+      <w:pPr>
+        <w:rPr>
+          <w:rFonts w:cstheme="minorHAnsi"/>
+          <w:sz w:val="24"/>
+          <w:szCs w:val="24"/>
+        </w:rPr>
+      </w:pPr>
+      <w:r>
+        <w:rPr>
+          <w:rStyle w:val="Normal"/>
+          <w:rFonts w:ascii="Times New Roman" w:eastAsia="Times New Roman" w:hAnsi="Times New Roman" w:cs="Times New Roman"/>
+          <w:snapToGrid w:val="0"/>
+          <w:color w:val="000000"/>
+          <w:w w:val="0"/>
+          <w:sz w:val="0"/>
+          <w:szCs w:val="0"/>
+          <w:u w:color="000000"/>
+          <w:bdr w:val="none" w:sz="0" w:space="0" w:color="000000"/>
+          <w:shd w:val="clear" w:color="000000" w:fill="000000"/>
+          <w:lang w:val="x-none" w:eastAsia="x-none" w:bidi="x-none"/>
+        </w:rPr>
+        <w:t xml:space="preserve">THE </w:t>
+      </w:r>
+    </w:p>
+    <w:p>
+      <w:pPr>
+        <w:rPr>
+          <w:rFonts w:cstheme="minorHAnsi"/>
+          <w:sz w:val="24"/>
+          <w:szCs w:val="24"/>
+        </w:rPr>
+      </w:pPr>
+      <w:r>
+        <w:rPr>
+          <w:rFonts w:cstheme="minorHAnsi"/>
+          <w:sz w:val="24"/>
+          <w:szCs w:val="24"/>
+        </w:rPr>
+        <w:t xml:space="preserve">The output of the </w:t>
+      </w:r>
+      <w:r>
+        <w:rPr>
+          <w:rFonts w:cstheme="minorHAnsi"/>
+          <w:sz w:val="24"/>
+          <w:szCs w:val="24"/>
+        </w:rPr>
+        <w:t>Horizontal Blur:</w:t>
+      </w:r>
+    </w:p>
+    <w:p>
+      <w:pPr>
+        <w:rPr>
+          <w:rFonts w:cstheme="minorHAnsi"/>
+          <w:sz w:val="24"/>
+          <w:szCs w:val="24"/>
+        </w:rPr>
+      </w:pPr>
+      <w:r>
+        <w:rPr>
+          <w:rFonts w:cstheme="minorHAnsi"/>
+          <w:noProof/>
+          <w:sz w:val="24"/>
+          <w:szCs w:val="24"/>
+        </w:rPr>
+        <w:drawing>
+          <wp:inline distT="0" distB="0" distL="0" distR="0">
+            <wp:extent cx="5943600" cy="2770511"/>
+            <wp:effectExtent l="0" t="0" r="0" b="0"/>
+            <wp:docPr id="15" name="Picture 15" descr="E:\Research\Blur\Jupyter\car_horizontal.jpg"/>
+            <wp:cNvGraphicFramePr>
+              <a:graphicFrameLocks xmlns:a="http://schemas.openxmlformats.org/drawingml/2006/main" noChangeAspect="1"/>
+            </wp:cNvGraphicFramePr>
+            <a:graphic xmlns:a="http://schemas.openxmlformats.org/drawingml/2006/main">
+              <a:graphicData uri="http://schemas.openxmlformats.org/drawingml/2006/picture">
+                <pic:pic xmlns:pic="http://schemas.openxmlformats.org/drawingml/2006/picture">
+                  <pic:nvPicPr>
+                    <pic:cNvPr id="0" name="Picture 3" descr="E:\Research\Blur\Jupyter\car_horizontal.jpg"/>
+                    <pic:cNvPicPr>
+                      <a:picLocks noChangeAspect="1" noChangeArrowheads="1"/>
+                    </pic:cNvPicPr>
+                  </pic:nvPicPr>
+                  <pic:blipFill>
+                    <a:blip r:embed="rId17">
+                      <a:extLst>
+                        <a:ext uri="{28A0092B-C50C-407E-A947-70E740481C1C}">
+                          <a14:useLocalDpi xmlns:a14="http://schemas.microsoft.com/office/drawing/2010/main" val="0"/>
+                        </a:ext>
+                      </a:extLst>
+                    </a:blip>
+                    <a:srcRect/>
+                    <a:stretch>
+                      <a:fillRect/>
+                    </a:stretch>
+                  </pic:blipFill>
+                  <pic:spPr bwMode="auto">
+                    <a:xfrm>
+                      <a:off x="0" y="0"/>
+                      <a:ext cx="5943600" cy="2770511"/>
+                    </a:xfrm>
+                    <a:prstGeom prst="rect">
+                      <a:avLst/>
+                    </a:prstGeom>
+                    <a:noFill/>
+                    <a:ln>
+                      <a:noFill/>
+                    </a:ln>
+                  </pic:spPr>
+                </pic:pic>
+              </a:graphicData>
+            </a:graphic>
+          </wp:inline>
+        </w:drawing>
+      </w:r>
+    </w:p>
+    <w:p>
+      <w:pPr>
+        <w:rPr>
+          <w:rFonts w:cstheme="minorHAnsi"/>
+          <w:b/>
+          <w:sz w:val="24"/>
+          <w:szCs w:val="24"/>
+        </w:rPr>
+      </w:pPr>
+    </w:p>
+    <w:p>
+      <w:pPr>
+        <w:rPr>
+          <w:rFonts w:cstheme="minorHAnsi"/>
+          <w:b/>
+          <w:sz w:val="24"/>
+          <w:szCs w:val="24"/>
+        </w:rPr>
+      </w:pPr>
+    </w:p>
+    <w:p>
+      <w:pPr>
+        <w:rPr>
+          <w:rFonts w:cstheme="minorHAnsi"/>
+          <w:b/>
+          <w:sz w:val="24"/>
+          <w:szCs w:val="24"/>
+        </w:rPr>
+      </w:pPr>
+    </w:p>
+    <w:p>
+      <w:pPr>
+        <w:rPr>
+          <w:rFonts w:cstheme="minorHAnsi"/>
+          <w:sz w:val="24"/>
+          <w:szCs w:val="24"/>
+        </w:rPr>
+      </w:pPr>
     </w:p>
     <w:sectPr>
       <w:pgSz w:w="12240" w:h="15840"/>
@@ -1725,6 +2161,7 @@
   <w:style w:type="character" w:default="1" w:styleId="DefaultParagraphFont">
     <w:name w:val="Default Paragraph Font"/>
     <w:uiPriority w:val="1"/>
+    <w:semiHidden/>
     <w:unhideWhenUsed/>
   </w:style>
   <w:style w:type="table" w:default="1" w:styleId="TableNormal">

</xml_diff>